<commit_message>
Toda la carta + algo de js
</commit_message>
<xml_diff>
--- a/data/COMBO SUSHI2021.docx
+++ b/data/COMBO SUSHI2021.docx
@@ -79,7 +79,15 @@
         </w:numPr>
       </w:pPr>
       <w:r>
-        <w:t>CEVICHE DE PESCADO (TEMPORADA)                                                    $15.000</w:t>
+        <w:t>CEVICHE DE PESCADO (</w:t>
+      </w:r>
+      <w:proofErr w:type="gramStart"/>
+      <w:r>
+        <w:t xml:space="preserve">TEMPORADA)   </w:t>
+      </w:r>
+      <w:proofErr w:type="gramEnd"/>
+      <w:r>
+        <w:t xml:space="preserve">                                                 $15.000</w:t>
       </w:r>
     </w:p>
     <w:p>
@@ -327,13 +335,7 @@
         <w:t>ZUQUIN</w:t>
       </w:r>
       <w:r>
-        <w:t>I VERDE Y AMARILLO, RAIZ, ZANAHORIA, CEBOLLA ROJA, REPOLLO</w:t>
-      </w:r>
-      <w:r>
-        <w:t>,</w:t>
-      </w:r>
-      <w:r>
-        <w:t xml:space="preserve"> PASTA DE ARROZ Y SALSA SOYA Y TONKATSU ARTESANAL CON LA PROTEINA A ELECCION</w:t>
+        <w:t>I VERDE Y AMARILLO, RAIZ, ZANAHORIA, CEBOLLA ROJA, REPOLLO, PASTA DE ARROZ Y SALSA SOYA Y TONKATSU ARTESANAL CON LA PROTEINA A ELECCION</w:t>
       </w:r>
       <w:r>
         <w:t>:</w:t>
@@ -521,12 +523,21 @@
         </w:rPr>
         <w:t>ROLL DE TEMPORADA</w:t>
       </w:r>
-      <w:r>
-        <w:rPr>
-          <w:b/>
-          <w:bCs/>
-        </w:rPr>
-        <w:t xml:space="preserve">   (10 BOCADOS)                                                               $15.000</w:t>
+      <w:proofErr w:type="gramStart"/>
+      <w:r>
+        <w:rPr>
+          <w:b/>
+          <w:bCs/>
+        </w:rPr>
+        <w:t xml:space="preserve">   (</w:t>
+      </w:r>
+      <w:proofErr w:type="gramEnd"/>
+      <w:r>
+        <w:rPr>
+          <w:b/>
+          <w:bCs/>
+        </w:rPr>
+        <w:t>10 BOCADOS)                                                               $15.000</w:t>
       </w:r>
     </w:p>
     <w:p>
@@ -543,7 +554,15 @@
         <w:t xml:space="preserve"> C</w:t>
       </w:r>
       <w:r>
-        <w:t>ON AGUACATE,QUESO CREMA Y SALSA DE MARACUYA, ACOMPAÑAD</w:t>
+        <w:t xml:space="preserve">ON </w:t>
+      </w:r>
+      <w:proofErr w:type="gramStart"/>
+      <w:r>
+        <w:t>AGUACATE,QUESO</w:t>
+      </w:r>
+      <w:proofErr w:type="gramEnd"/>
+      <w:r>
+        <w:t xml:space="preserve"> CREMA Y SALSA DE MARACUYA, ACOMPAÑAD</w:t>
       </w:r>
       <w:r>
         <w:t>O</w:t>
@@ -560,10 +579,18 @@
         <w:jc w:val="both"/>
       </w:pPr>
       <w:r>
-        <w:t>SALMON SKIN: PIEL DE SALMON CROCANTE,QU</w:t>
-      </w:r>
-      <w:r>
-        <w:t>ESO CREMA Y AGUACATE.</w:t>
+        <w:t xml:space="preserve">SALMON SKIN: PIEL DE SALMON </w:t>
+      </w:r>
+      <w:proofErr w:type="gramStart"/>
+      <w:r>
+        <w:t>CROCANTE,QU</w:t>
+      </w:r>
+      <w:r>
+        <w:t>ESO</w:t>
+      </w:r>
+      <w:proofErr w:type="gramEnd"/>
+      <w:r>
+        <w:t xml:space="preserve"> CREMA Y AGUACATE.</w:t>
       </w:r>
       <w:r>
         <w:t xml:space="preserve"> CUBIERTO</w:t>
@@ -607,10 +634,18 @@
         <w:t>PHILADELFIA:</w:t>
       </w:r>
       <w:r>
-        <w:t xml:space="preserve"> SAL</w:t>
-      </w:r>
-      <w:r>
-        <w:t>MON,QUESO CREMA</w:t>
+        <w:t xml:space="preserve"> </w:t>
+      </w:r>
+      <w:proofErr w:type="gramStart"/>
+      <w:r>
+        <w:t>SAL</w:t>
+      </w:r>
+      <w:r>
+        <w:t>MON,QUESO</w:t>
+      </w:r>
+      <w:proofErr w:type="gramEnd"/>
+      <w:r>
+        <w:t xml:space="preserve"> CREMA</w:t>
       </w:r>
       <w:r>
         <w:t xml:space="preserve"> Y</w:t>
@@ -640,8 +675,13 @@
         <w:t>CALIFORNIA:</w:t>
       </w:r>
       <w:r>
-        <w:t xml:space="preserve"> KANIKAMA,AGUACATE</w:t>
-      </w:r>
+        <w:t xml:space="preserve"> </w:t>
+      </w:r>
+      <w:proofErr w:type="gramStart"/>
+      <w:r>
+        <w:t>KANIKAMA,AGUACATE</w:t>
+      </w:r>
+      <w:proofErr w:type="gramEnd"/>
       <w:r>
         <w:t xml:space="preserve"> Y </w:t>
       </w:r>
@@ -1100,7 +1140,15 @@
     </w:p>
     <w:p>
       <w:r>
-        <w:t>COMBO SUSHI #1……………………………25 BOCADOS………………………….…..  $35.000</w:t>
+        <w:t>COMBO SUSHI #1……………………………25 BOCADOS……………………</w:t>
+      </w:r>
+      <w:proofErr w:type="gramStart"/>
+      <w:r>
+        <w:t>…….</w:t>
+      </w:r>
+      <w:proofErr w:type="gramEnd"/>
+      <w:r>
+        <w:t>…..  $35.000</w:t>
       </w:r>
     </w:p>
     <w:p>
@@ -1120,8 +1168,13 @@
         <w:t>35 BOCADOS ……………</w:t>
       </w:r>
       <w:r>
-        <w:t>…………….</w:t>
-      </w:r>
+        <w:t>………</w:t>
+      </w:r>
+      <w:proofErr w:type="gramStart"/>
+      <w:r>
+        <w:t>…….</w:t>
+      </w:r>
+      <w:proofErr w:type="gramEnd"/>
       <w:r>
         <w:t xml:space="preserve">……. </w:t>
       </w:r>
@@ -1152,8 +1205,13 @@
         <w:t>45 BOCADOS ………</w:t>
       </w:r>
       <w:r>
-        <w:t>…………….</w:t>
-      </w:r>
+        <w:t>………</w:t>
+      </w:r>
+      <w:proofErr w:type="gramStart"/>
+      <w:r>
+        <w:t>…….</w:t>
+      </w:r>
+      <w:proofErr w:type="gramEnd"/>
       <w:r>
         <w:t>…………</w:t>
       </w:r>
@@ -1196,13 +1254,13 @@
         <w:jc w:val="both"/>
       </w:pPr>
       <w:r>
-        <w:t xml:space="preserve">FIDEOS DE TRIGO, HUEVO </w:t>
-      </w:r>
-      <w:r>
-        <w:t>COCIDO</w:t>
-      </w:r>
-      <w:r>
-        <w:t>, WAKAME, SOYA Y PROTEÍNA</w:t>
+        <w:t xml:space="preserve">fideos de trigo, huevo </w:t>
+      </w:r>
+      <w:r>
+        <w:t>cocido</w:t>
+      </w:r>
+      <w:r>
+        <w:t>, wakame, soya y proteína</w:t>
       </w:r>
       <w:r>
         <w:t xml:space="preserve"> </w:t>
@@ -1243,11 +1301,16 @@
       <w:pPr>
         <w:jc w:val="both"/>
       </w:pPr>
+      <w:proofErr w:type="gramStart"/>
       <w:r>
         <w:t>MIXTO</w:t>
       </w:r>
       <w:r>
-        <w:t xml:space="preserve">  (CERDO</w:t>
+        <w:t xml:space="preserve">  (</w:t>
+      </w:r>
+      <w:proofErr w:type="gramEnd"/>
+      <w:r>
+        <w:t>CERDO</w:t>
       </w:r>
       <w:r>
         <w:t xml:space="preserve"> Y </w:t>
@@ -1284,12 +1347,23 @@
     </w:p>
     <w:p>
       <w:r>
-        <w:t xml:space="preserve">TROCITOS DE POLLO APANADOS CON PAPAS RIZADAS </w:t>
-      </w:r>
-    </w:p>
-    <w:p>
-      <w:r>
-        <w:t>Y JUGO HIT EN CAJA…………………………………………………………………………..……. 10.000</w:t>
+        <w:t xml:space="preserve">trocitos de pollo apanados con papas rizadas </w:t>
+      </w:r>
+    </w:p>
+    <w:p>
+      <w:r>
+        <w:t>y jugo hit en caja</w:t>
+      </w:r>
+      <w:r>
+        <w:t>……………………………………………………………………</w:t>
+      </w:r>
+      <w:proofErr w:type="gramStart"/>
+      <w:r>
+        <w:t>…….</w:t>
+      </w:r>
+      <w:proofErr w:type="gramEnd"/>
+      <w:r>
+        <w:t>.……. 10.000</w:t>
       </w:r>
     </w:p>
     <w:p>
@@ -1376,8 +1450,13 @@
         <w:t xml:space="preserve"> DE CARNE O POLLO ………</w:t>
       </w:r>
       <w:r>
-        <w:t>……………………………………………………….</w:t>
-      </w:r>
+        <w:t>…………………………………………………</w:t>
+      </w:r>
+      <w:proofErr w:type="gramStart"/>
+      <w:r>
+        <w:t>…….</w:t>
+      </w:r>
+      <w:proofErr w:type="gramEnd"/>
       <w:r>
         <w:t>$</w:t>
       </w:r>
@@ -1436,7 +1515,15 @@
         <w:t>PAPAS CASCO</w:t>
       </w:r>
       <w:r>
-        <w:t xml:space="preserve"> …………..$4</w:t>
+        <w:t xml:space="preserve"> ……</w:t>
+      </w:r>
+      <w:proofErr w:type="gramStart"/>
+      <w:r>
+        <w:t>…….</w:t>
+      </w:r>
+      <w:proofErr w:type="gramEnd"/>
+      <w:r>
+        <w:t>.$4</w:t>
       </w:r>
       <w:r>
         <w:t>.000</w:t>
@@ -1450,7 +1537,15 @@
         <w:t>RIZADAS</w:t>
       </w:r>
       <w:r>
-        <w:t xml:space="preserve"> ……….. $4.000</w:t>
+        <w:t xml:space="preserve"> …</w:t>
+      </w:r>
+      <w:proofErr w:type="gramStart"/>
+      <w:r>
+        <w:t>…….</w:t>
+      </w:r>
+      <w:proofErr w:type="gramEnd"/>
+      <w:r>
+        <w:t>. $4.000</w:t>
       </w:r>
     </w:p>
     <w:p>
@@ -1485,7 +1580,15 @@
         <w:t xml:space="preserve"> …………………</w:t>
       </w:r>
       <w:r>
-        <w:t>………………..</w:t>
+        <w:t>…………</w:t>
+      </w:r>
+      <w:proofErr w:type="gramStart"/>
+      <w:r>
+        <w:t>…….</w:t>
+      </w:r>
+      <w:proofErr w:type="gramEnd"/>
+      <w:r>
+        <w:t>.</w:t>
       </w:r>
       <w:r>
         <w:t>….. $8.000</w:t>
@@ -1496,7 +1599,15 @@
         <w:t>OREO TEMPURA CON HELADO</w:t>
       </w:r>
       <w:r>
-        <w:t xml:space="preserve"> ………………..</w:t>
+        <w:t xml:space="preserve"> …………</w:t>
+      </w:r>
+      <w:proofErr w:type="gramStart"/>
+      <w:r>
+        <w:t>…….</w:t>
+      </w:r>
+      <w:proofErr w:type="gramEnd"/>
+      <w:r>
+        <w:t>.</w:t>
       </w:r>
       <w:r>
         <w:t>$6.000</w:t>
@@ -1536,15 +1647,25 @@
     </w:p>
     <w:p>
       <w:r>
-        <w:t>(MANGO,MORA Y MARACUYA)</w:t>
-      </w:r>
-    </w:p>
-    <w:p>
-      <w:r>
-        <w:t xml:space="preserve">AGUA </w:t>
-      </w:r>
-      <w:r>
-        <w:t xml:space="preserve"> ……………..</w:t>
+        <w:t>(</w:t>
+      </w:r>
+      <w:proofErr w:type="gramStart"/>
+      <w:r>
+        <w:t>MANGO,MORA</w:t>
+      </w:r>
+      <w:proofErr w:type="gramEnd"/>
+      <w:r>
+        <w:t xml:space="preserve"> Y MARACUYA)</w:t>
+      </w:r>
+    </w:p>
+    <w:p>
+      <w:proofErr w:type="gramStart"/>
+      <w:r>
+        <w:t>AGUA  …</w:t>
+      </w:r>
+      <w:proofErr w:type="gramEnd"/>
+      <w:r>
+        <w:t>…………..</w:t>
       </w:r>
       <w:r>
         <w:t xml:space="preserve"> </w:t>
@@ -1555,13 +1676,18 @@
     </w:p>
     <w:p>
       <w:r>
-        <w:t>LECHE</w:t>
-      </w:r>
-      <w:r>
-        <w:t xml:space="preserve"> </w:t>
-      </w:r>
-      <w:r>
-        <w:t>…………….. 4.500</w:t>
+        <w:t xml:space="preserve">LECHE </w:t>
+      </w:r>
+      <w:r>
+        <w:t>………</w:t>
+      </w:r>
+      <w:proofErr w:type="gramStart"/>
+      <w:r>
+        <w:t>…….</w:t>
+      </w:r>
+      <w:proofErr w:type="gramEnd"/>
+      <w:r>
+        <w:t>. 4.500</w:t>
       </w:r>
     </w:p>
     <w:p>
@@ -1580,11 +1706,16 @@
       </w:r>
     </w:p>
     <w:p>
+      <w:proofErr w:type="gramStart"/>
       <w:r>
         <w:t xml:space="preserve">NATURAL  </w:t>
       </w:r>
       <w:r>
-        <w:t>……………….</w:t>
+        <w:t>…</w:t>
+      </w:r>
+      <w:proofErr w:type="gramEnd"/>
+      <w:r>
+        <w:t>…………….</w:t>
       </w:r>
       <w:r>
         <w:t xml:space="preserve"> $4.000</w:t>
@@ -1603,10 +1734,18 @@
     </w:p>
     <w:p>
       <w:r>
-        <w:t>TEA HATSU 250ML………………………………………………………………………………</w:t>
-      </w:r>
-      <w:r>
-        <w:t>.. $</w:t>
+        <w:t>TEA HATSU 250ML…………………………………………………………………………</w:t>
+      </w:r>
+      <w:proofErr w:type="gramStart"/>
+      <w:r>
+        <w:t>……</w:t>
+      </w:r>
+      <w:r>
+        <w:t>.</w:t>
+      </w:r>
+      <w:proofErr w:type="gramEnd"/>
+      <w:r>
+        <w:t>. $</w:t>
       </w:r>
       <w:r>
         <w:t>4.000</w:t>
@@ -1614,7 +1753,15 @@
     </w:p>
     <w:p>
       <w:r>
-        <w:t>CLUB DORADA …………………………………………………………………………………….. $</w:t>
+        <w:t>CLUB DORADA ………………………………………………………………………………</w:t>
+      </w:r>
+      <w:proofErr w:type="gramStart"/>
+      <w:r>
+        <w:t>…….</w:t>
+      </w:r>
+      <w:proofErr w:type="gramEnd"/>
+      <w:r>
+        <w:t>. $</w:t>
       </w:r>
       <w:r>
         <w:t>4.000</w:t>
@@ -1622,7 +1769,15 @@
     </w:p>
     <w:p>
       <w:r>
-        <w:t>CERVEZA ASAHI JAPONESA …………………………………………………………..…</w:t>
+        <w:t>CERVEZA ASAHI JAPONESA ……………………………………………………</w:t>
+      </w:r>
+      <w:proofErr w:type="gramStart"/>
+      <w:r>
+        <w:t>…….</w:t>
+      </w:r>
+      <w:proofErr w:type="gramEnd"/>
+      <w:r>
+        <w:t>.…</w:t>
       </w:r>
       <w:r>
         <w:t>..</w:t>
@@ -1639,7 +1794,15 @@
     </w:p>
     <w:p>
       <w:r>
-        <w:t>GASEOSA POSTOBON O COCACOLA 400ML .………………………………………</w:t>
+        <w:t>GASEOSA POSTOBON O COCACOLA 400ML</w:t>
+      </w:r>
+      <w:proofErr w:type="gramStart"/>
+      <w:r>
+        <w:t xml:space="preserve"> .…</w:t>
+      </w:r>
+      <w:proofErr w:type="gramEnd"/>
+      <w:r>
+        <w:t>……………………………………</w:t>
       </w:r>
       <w:r>
         <w:t>… $</w:t>
@@ -1650,8 +1813,13 @@
     </w:p>
     <w:p>
       <w:r>
-        <w:t>GASEOSA POSTOBON O COCACOLA 1.5 ……………………………………………….</w:t>
-      </w:r>
+        <w:t>GASEOSA POSTOBON O COCACOLA 1.5 …………………………………………</w:t>
+      </w:r>
+      <w:proofErr w:type="gramStart"/>
+      <w:r>
+        <w:t>…….</w:t>
+      </w:r>
+      <w:proofErr w:type="gramEnd"/>
       <w:r>
         <w:t>.</w:t>
       </w:r>

</xml_diff>